<commit_message>
Added Logo and Register window
</commit_message>
<xml_diff>
--- a/Backlog.docx
+++ b/Backlog.docx
@@ -44,6 +44,9 @@
         <w:tab/>
         <w:t xml:space="preserve">C# code </w:t>
       </w:r>
+      <w:r>
+        <w:t xml:space="preserve">– middle layer </w:t>
+      </w:r>
     </w:p>
     <w:p>
       <w:r>
@@ -61,8 +64,6 @@
       <w:r>
         <w:t xml:space="preserve"> (1)</w:t>
       </w:r>
-      <w:bookmarkStart w:id="0" w:name="_GoBack"/>
-      <w:bookmarkEnd w:id="0"/>
     </w:p>
     <w:p>
       <w:r>
@@ -126,13 +127,7 @@
     </w:p>
     <w:p>
       <w:r>
-        <w:t xml:space="preserve">An application that can retrieve parts from a database and able to get more </w:t>
-      </w:r>
-      <w:r>
-        <w:t>information</w:t>
-      </w:r>
-      <w:r>
-        <w:t xml:space="preserve"> on them</w:t>
+        <w:t>An application that can retrieve parts from a database and able to get more information on them</w:t>
       </w:r>
     </w:p>
     <w:p>
@@ -152,13 +147,9 @@
     </w:p>
     <w:p>
       <w:r>
-        <w:t xml:space="preserve">Created Gui that interacts with database and code to provide a list of items that can be clicked for more </w:t>
-      </w:r>
-      <w:r>
-        <w:t>information</w:t>
-      </w:r>
-    </w:p>
-    <w:p/>
+        <w:t>Created Gui that interacts with database and code to provide a list of items that can be clicked for more information</w:t>
+      </w:r>
+    </w:p>
     <w:p>
       <w:r>
         <w:t>Database</w:t>
@@ -219,7 +210,6 @@
     </w:p>
     <w:p>
       <w:r>
-        <w:lastRenderedPageBreak/>
         <w:t>-</w:t>
       </w:r>
       <w:r>
@@ -229,6 +219,7 @@
     </w:p>
     <w:p>
       <w:r>
+        <w:lastRenderedPageBreak/>
         <w:t>-</w:t>
       </w:r>
       <w:r>
@@ -292,13 +283,13 @@
     <w:p/>
     <w:p>
       <w:r>
-        <w:t xml:space="preserve">() &lt;-- indicated order of importance </w:t>
-      </w:r>
-      <w:r>
-        <w:t>regarding</w:t>
-      </w:r>
-      <w:r>
-        <w:t xml:space="preserve"> MVP </w:t>
+        <w:t xml:space="preserve">() &lt;-- indicated order of importance regarding MVP </w:t>
+      </w:r>
+      <w:r>
+        <w:sym w:font="Wingdings" w:char="F0DF"/>
+      </w:r>
+      <w:r>
+        <w:t xml:space="preserve">- Definition of done </w:t>
       </w:r>
     </w:p>
     <w:p/>
@@ -324,7 +315,21 @@
       </w:r>
     </w:p>
     <w:p>
-      <w:r>
+      <w:pPr>
+        <w:rPr>
+          <w:b/>
+          <w:bCs/>
+          <w:sz w:val="24"/>
+          <w:szCs w:val="24"/>
+        </w:rPr>
+      </w:pPr>
+      <w:r>
+        <w:rPr>
+          <w:b/>
+          <w:bCs/>
+          <w:sz w:val="24"/>
+          <w:szCs w:val="24"/>
+        </w:rPr>
         <w:t xml:space="preserve">Sprint Goal </w:t>
       </w:r>
     </w:p>
@@ -383,7 +388,21 @@
     <w:p/>
     <w:p/>
     <w:p>
-      <w:r>
+      <w:pPr>
+        <w:rPr>
+          <w:b/>
+          <w:bCs/>
+          <w:sz w:val="24"/>
+          <w:szCs w:val="24"/>
+        </w:rPr>
+      </w:pPr>
+      <w:r>
+        <w:rPr>
+          <w:b/>
+          <w:bCs/>
+          <w:sz w:val="24"/>
+          <w:szCs w:val="24"/>
+        </w:rPr>
         <w:t>Sprint Review</w:t>
       </w:r>
     </w:p>
@@ -399,32 +418,58 @@
     </w:p>
     <w:p>
       <w:r>
+        <w:t>- Added Nish and Cathy as Collab’s on project on GitHub</w:t>
+      </w:r>
+    </w:p>
+    <w:p>
+      <w:r>
         <w:lastRenderedPageBreak/>
-        <w:t>- Added Nish and Cathy as Collab’s on project on GitHub</w:t>
-      </w:r>
-    </w:p>
-    <w:p>
-      <w:r>
         <w:t xml:space="preserve">- Connected Database to Visual Studio </w:t>
       </w:r>
     </w:p>
-    <w:p/>
+    <w:p>
+      <w:pPr>
+        <w:rPr>
+          <w:b/>
+          <w:bCs/>
+          <w:sz w:val="24"/>
+          <w:szCs w:val="24"/>
+        </w:rPr>
+      </w:pPr>
+      <w:r>
+        <w:rPr>
+          <w:b/>
+          <w:bCs/>
+          <w:sz w:val="24"/>
+          <w:szCs w:val="24"/>
+        </w:rPr>
+        <w:t xml:space="preserve">Sprint Retrospective </w:t>
+      </w:r>
+    </w:p>
+    <w:p>
+      <w:r>
+        <w:t xml:space="preserve">Started off with an abundance of ideas with a large project scope. Due to time constraints I narrowed it down so that I could focus on getting an MVP.  What I did well was that I understood where I wanted to go with the project. I broke it down into smaller more manageable tasks so I can see progress after each sprint. </w:t>
+      </w:r>
+      <w:r>
+        <w:t>I tend to overcomplicate the project.</w:t>
+      </w:r>
+    </w:p>
     <w:p>
       <w:r>
         <w:rPr>
           <w:noProof/>
         </w:rPr>
         <w:drawing>
-          <wp:anchor distT="0" distB="0" distL="114300" distR="114300" simplePos="0" relativeHeight="251658240" behindDoc="0" locked="0" layoutInCell="1" allowOverlap="1" wp14:anchorId="18871BE4" wp14:editId="200D5576">
+          <wp:anchor distT="0" distB="0" distL="114300" distR="114300" simplePos="0" relativeHeight="251658240" behindDoc="0" locked="0" layoutInCell="1" allowOverlap="1" wp14:anchorId="18871BE4" wp14:editId="3F202762">
             <wp:simplePos x="0" y="0"/>
-            <wp:positionH relativeFrom="column">
-              <wp:posOffset>0</wp:posOffset>
+            <wp:positionH relativeFrom="margin">
+              <wp:posOffset>-80925</wp:posOffset>
             </wp:positionH>
             <wp:positionV relativeFrom="paragraph">
-              <wp:posOffset>0</wp:posOffset>
+              <wp:posOffset>181255</wp:posOffset>
             </wp:positionV>
-            <wp:extent cx="5638800" cy="5153025"/>
-            <wp:effectExtent l="0" t="0" r="0" b="9525"/>
+            <wp:extent cx="3853180" cy="3521710"/>
+            <wp:effectExtent l="0" t="0" r="0" b="2540"/>
             <wp:wrapSquare wrapText="bothSides"/>
             <wp:docPr id="1" name="Picture 1"/>
             <wp:cNvGraphicFramePr>
@@ -455,7 +500,7 @@
                   <pic:spPr bwMode="auto">
                     <a:xfrm>
                       <a:off x="0" y="0"/>
-                      <a:ext cx="5638800" cy="5153025"/>
+                      <a:ext cx="3853180" cy="3521710"/>
                     </a:xfrm>
                     <a:prstGeom prst="rect">
                       <a:avLst/>
@@ -478,62 +523,32 @@
         </w:drawing>
       </w:r>
     </w:p>
+    <w:p/>
+    <w:p/>
+    <w:p/>
+    <w:p/>
+    <w:p/>
+    <w:p/>
+    <w:p/>
+    <w:p/>
+    <w:p/>
+    <w:p/>
+    <w:p/>
+    <w:p/>
+    <w:p/>
     <w:p>
       <w:r>
         <w:rPr>
           <w:noProof/>
         </w:rPr>
         <w:drawing>
-          <wp:inline distT="0" distB="0" distL="0" distR="0" wp14:anchorId="781AE86B" wp14:editId="79490777">
-            <wp:extent cx="5731510" cy="1527810"/>
-            <wp:effectExtent l="0" t="0" r="2540" b="0"/>
-            <wp:docPr id="3" name="Picture 3"/>
-            <wp:cNvGraphicFramePr>
-              <a:graphicFrameLocks xmlns:a="http://schemas.openxmlformats.org/drawingml/2006/main" noChangeAspect="1"/>
-            </wp:cNvGraphicFramePr>
-            <a:graphic xmlns:a="http://schemas.openxmlformats.org/drawingml/2006/main">
-              <a:graphicData uri="http://schemas.openxmlformats.org/drawingml/2006/picture">
-                <pic:pic xmlns:pic="http://schemas.openxmlformats.org/drawingml/2006/picture">
-                  <pic:nvPicPr>
-                    <pic:cNvPr id="1" name=""/>
-                    <pic:cNvPicPr/>
-                  </pic:nvPicPr>
-                  <pic:blipFill>
-                    <a:blip r:embed="rId9"/>
-                    <a:stretch>
-                      <a:fillRect/>
-                    </a:stretch>
-                  </pic:blipFill>
-                  <pic:spPr>
-                    <a:xfrm>
-                      <a:off x="0" y="0"/>
-                      <a:ext cx="5731510" cy="1527810"/>
-                    </a:xfrm>
-                    <a:prstGeom prst="rect">
-                      <a:avLst/>
-                    </a:prstGeom>
-                  </pic:spPr>
-                </pic:pic>
-              </a:graphicData>
-            </a:graphic>
-          </wp:inline>
-        </w:drawing>
-      </w:r>
-    </w:p>
-    <w:p>
-      <w:r>
-        <w:rPr>
-          <w:noProof/>
-        </w:rPr>
-        <w:lastRenderedPageBreak/>
-        <w:drawing>
-          <wp:anchor distT="0" distB="0" distL="114300" distR="114300" simplePos="0" relativeHeight="251659264" behindDoc="0" locked="0" layoutInCell="1" allowOverlap="1" wp14:anchorId="41D5818D" wp14:editId="190968C4">
+          <wp:anchor distT="0" distB="0" distL="114300" distR="114300" simplePos="0" relativeHeight="251659264" behindDoc="0" locked="0" layoutInCell="1" allowOverlap="1" wp14:anchorId="41D5818D" wp14:editId="520AFCFA">
             <wp:simplePos x="0" y="0"/>
-            <wp:positionH relativeFrom="column">
-              <wp:posOffset>0</wp:posOffset>
+            <wp:positionH relativeFrom="margin">
+              <wp:align>left</wp:align>
             </wp:positionH>
             <wp:positionV relativeFrom="paragraph">
-              <wp:posOffset>-28</wp:posOffset>
+              <wp:posOffset>144171</wp:posOffset>
             </wp:positionV>
             <wp:extent cx="4751485" cy="2512612"/>
             <wp:effectExtent l="0" t="0" r="0" b="2540"/>
@@ -552,7 +567,7 @@
                     </pic:cNvPicPr>
                   </pic:nvPicPr>
                   <pic:blipFill>
-                    <a:blip r:embed="rId10">
+                    <a:blip r:embed="rId9">
                       <a:extLst>
                         <a:ext uri="{28A0092B-C50C-407E-A947-70E740481C1C}">
                           <a14:useLocalDpi xmlns:a14="http://schemas.microsoft.com/office/drawing/2010/main" val="0"/>
@@ -598,7 +613,69 @@
     <w:p/>
     <w:p/>
     <w:p/>
-    <w:p/>
+    <w:p>
+      <w:r>
+        <w:rPr>
+          <w:noProof/>
+        </w:rPr>
+        <w:lastRenderedPageBreak/>
+        <w:drawing>
+          <wp:anchor distT="0" distB="0" distL="114300" distR="114300" simplePos="0" relativeHeight="251660288" behindDoc="0" locked="0" layoutInCell="1" allowOverlap="1" wp14:anchorId="781AE86B" wp14:editId="0FBAAEF2">
+            <wp:simplePos x="0" y="0"/>
+            <wp:positionH relativeFrom="margin">
+              <wp:posOffset>-89561</wp:posOffset>
+            </wp:positionH>
+            <wp:positionV relativeFrom="paragraph">
+              <wp:posOffset>192126</wp:posOffset>
+            </wp:positionV>
+            <wp:extent cx="5731510" cy="1527810"/>
+            <wp:effectExtent l="0" t="0" r="2540" b="0"/>
+            <wp:wrapSquare wrapText="bothSides"/>
+            <wp:docPr id="3" name="Picture 3"/>
+            <wp:cNvGraphicFramePr>
+              <a:graphicFrameLocks xmlns:a="http://schemas.openxmlformats.org/drawingml/2006/main" noChangeAspect="1"/>
+            </wp:cNvGraphicFramePr>
+            <a:graphic xmlns:a="http://schemas.openxmlformats.org/drawingml/2006/main">
+              <a:graphicData uri="http://schemas.openxmlformats.org/drawingml/2006/picture">
+                <pic:pic xmlns:pic="http://schemas.openxmlformats.org/drawingml/2006/picture">
+                  <pic:nvPicPr>
+                    <pic:cNvPr id="1" name=""/>
+                    <pic:cNvPicPr/>
+                  </pic:nvPicPr>
+                  <pic:blipFill>
+                    <a:blip r:embed="rId10">
+                      <a:extLst>
+                        <a:ext uri="{28A0092B-C50C-407E-A947-70E740481C1C}">
+                          <a14:useLocalDpi xmlns:a14="http://schemas.microsoft.com/office/drawing/2010/main" val="0"/>
+                        </a:ext>
+                      </a:extLst>
+                    </a:blip>
+                    <a:stretch>
+                      <a:fillRect/>
+                    </a:stretch>
+                  </pic:blipFill>
+                  <pic:spPr>
+                    <a:xfrm>
+                      <a:off x="0" y="0"/>
+                      <a:ext cx="5731510" cy="1527810"/>
+                    </a:xfrm>
+                    <a:prstGeom prst="rect">
+                      <a:avLst/>
+                    </a:prstGeom>
+                  </pic:spPr>
+                </pic:pic>
+              </a:graphicData>
+            </a:graphic>
+            <wp14:sizeRelH relativeFrom="page">
+              <wp14:pctWidth>0</wp14:pctWidth>
+            </wp14:sizeRelH>
+            <wp14:sizeRelV relativeFrom="page">
+              <wp14:pctHeight>0</wp14:pctHeight>
+            </wp14:sizeRelV>
+          </wp:anchor>
+        </w:drawing>
+      </w:r>
+    </w:p>
     <w:p/>
     <w:p/>
     <w:p>
@@ -669,13 +746,7 @@
         <w:t>-</w:t>
       </w:r>
       <w:r>
-        <w:t xml:space="preserve">Created </w:t>
-      </w:r>
-      <w:r>
-        <w:t>Query</w:t>
-      </w:r>
-      <w:r>
-        <w:t xml:space="preserve"> to filter the databas</w:t>
+        <w:t>Created Query to filter the databas</w:t>
       </w:r>
       <w:r>
         <w:t>e</w:t>
@@ -702,11 +773,27 @@
       </w:r>
     </w:p>
     <w:p>
-      <w:r>
-        <w:t xml:space="preserve">- Next task is to finish adding a click method to list box so when an item is clicked its opened for more </w:t>
-      </w:r>
-      <w:r>
-        <w:t>information</w:t>
+      <w:pPr>
+        <w:rPr>
+          <w:b/>
+          <w:bCs/>
+          <w:sz w:val="24"/>
+          <w:szCs w:val="24"/>
+        </w:rPr>
+      </w:pPr>
+      <w:r>
+        <w:rPr>
+          <w:b/>
+          <w:bCs/>
+          <w:sz w:val="24"/>
+          <w:szCs w:val="24"/>
+        </w:rPr>
+        <w:t>Next Tasks</w:t>
+      </w:r>
+    </w:p>
+    <w:p>
+      <w:r>
+        <w:t>- Next task is to finish adding a click method to list box so when an item is clicked its opened for more information</w:t>
       </w:r>
     </w:p>
     <w:p>
@@ -737,6 +824,40 @@
       </w:r>
     </w:p>
     <w:p/>
+    <w:p>
+      <w:pPr>
+        <w:rPr>
+          <w:b/>
+          <w:bCs/>
+          <w:sz w:val="24"/>
+          <w:szCs w:val="24"/>
+        </w:rPr>
+      </w:pPr>
+      <w:r>
+        <w:rPr>
+          <w:b/>
+          <w:bCs/>
+          <w:sz w:val="24"/>
+          <w:szCs w:val="24"/>
+        </w:rPr>
+        <w:t xml:space="preserve">Sprint Retrospective </w:t>
+      </w:r>
+    </w:p>
+    <w:p>
+      <w:r>
+        <w:t xml:space="preserve">-Overall the mood for this sprint was not good as I could not query the database, so I had trouble getting my database layer into the project. </w:t>
+      </w:r>
+    </w:p>
+    <w:p>
+      <w:r>
+        <w:t xml:space="preserve">I decided to add window design and functionality instead. </w:t>
+      </w:r>
+    </w:p>
+    <w:p>
+      <w:r>
+        <w:t>What I did well was that I didn’t let a blocker affect the project as I left it and did other tasks instead.</w:t>
+      </w:r>
+    </w:p>
     <w:p>
       <w:r>
         <w:rPr>
@@ -780,14 +901,41 @@
         </w:drawing>
       </w:r>
     </w:p>
-    <w:p/>
-    <w:p>
-      <w:r>
+    <w:p>
+      <w:pPr>
+        <w:rPr>
+          <w:b/>
+          <w:bCs/>
+          <w:sz w:val="28"/>
+          <w:szCs w:val="28"/>
+        </w:rPr>
+      </w:pPr>
+      <w:r>
+        <w:rPr>
+          <w:b/>
+          <w:bCs/>
+          <w:sz w:val="28"/>
+          <w:szCs w:val="28"/>
+        </w:rPr>
         <w:t xml:space="preserve">Sprint 2 </w:t>
       </w:r>
     </w:p>
     <w:p>
-      <w:r>
+      <w:pPr>
+        <w:rPr>
+          <w:b/>
+          <w:bCs/>
+          <w:sz w:val="28"/>
+          <w:szCs w:val="28"/>
+        </w:rPr>
+      </w:pPr>
+      <w:r>
+        <w:rPr>
+          <w:b/>
+          <w:bCs/>
+          <w:sz w:val="28"/>
+          <w:szCs w:val="28"/>
+        </w:rPr>
         <w:t>Sprint 2 goal</w:t>
       </w:r>
     </w:p>
@@ -796,7 +944,80 @@
         <w:t xml:space="preserve">Connect Database </w:t>
       </w:r>
     </w:p>
-    <w:p/>
+    <w:p>
+      <w:r>
+        <w:t xml:space="preserve">Add queries so I can get all items from a table. </w:t>
+      </w:r>
+    </w:p>
+    <w:p>
+      <w:r>
+        <w:t>Add click method so that the user can click to get more information.</w:t>
+      </w:r>
+      <w:bookmarkStart w:id="0" w:name="_GoBack"/>
+      <w:bookmarkEnd w:id="0"/>
+    </w:p>
+    <w:p>
+      <w:r>
+        <w:rPr>
+          <w:noProof/>
+        </w:rPr>
+        <w:drawing>
+          <wp:anchor distT="0" distB="0" distL="114300" distR="114300" simplePos="0" relativeHeight="251661312" behindDoc="0" locked="0" layoutInCell="1" allowOverlap="1" wp14:anchorId="6AD780B2" wp14:editId="030AB2C0">
+            <wp:simplePos x="0" y="0"/>
+            <wp:positionH relativeFrom="column">
+              <wp:posOffset>-160935</wp:posOffset>
+            </wp:positionH>
+            <wp:positionV relativeFrom="paragraph">
+              <wp:posOffset>307594</wp:posOffset>
+            </wp:positionV>
+            <wp:extent cx="5731510" cy="2635885"/>
+            <wp:effectExtent l="0" t="0" r="2540" b="0"/>
+            <wp:wrapSquare wrapText="bothSides"/>
+            <wp:docPr id="5" name="Picture 5"/>
+            <wp:cNvGraphicFramePr>
+              <a:graphicFrameLocks xmlns:a="http://schemas.openxmlformats.org/drawingml/2006/main" noChangeAspect="1"/>
+            </wp:cNvGraphicFramePr>
+            <a:graphic xmlns:a="http://schemas.openxmlformats.org/drawingml/2006/main">
+              <a:graphicData uri="http://schemas.openxmlformats.org/drawingml/2006/picture">
+                <pic:pic xmlns:pic="http://schemas.openxmlformats.org/drawingml/2006/picture">
+                  <pic:nvPicPr>
+                    <pic:cNvPr id="1" name=""/>
+                    <pic:cNvPicPr/>
+                  </pic:nvPicPr>
+                  <pic:blipFill>
+                    <a:blip r:embed="rId12">
+                      <a:extLst>
+                        <a:ext uri="{28A0092B-C50C-407E-A947-70E740481C1C}">
+                          <a14:useLocalDpi xmlns:a14="http://schemas.microsoft.com/office/drawing/2010/main" val="0"/>
+                        </a:ext>
+                      </a:extLst>
+                    </a:blip>
+                    <a:stretch>
+                      <a:fillRect/>
+                    </a:stretch>
+                  </pic:blipFill>
+                  <pic:spPr>
+                    <a:xfrm>
+                      <a:off x="0" y="0"/>
+                      <a:ext cx="5731510" cy="2635885"/>
+                    </a:xfrm>
+                    <a:prstGeom prst="rect">
+                      <a:avLst/>
+                    </a:prstGeom>
+                  </pic:spPr>
+                </pic:pic>
+              </a:graphicData>
+            </a:graphic>
+            <wp14:sizeRelH relativeFrom="page">
+              <wp14:pctWidth>0</wp14:pctWidth>
+            </wp14:sizeRelH>
+            <wp14:sizeRelV relativeFrom="page">
+              <wp14:pctHeight>0</wp14:pctHeight>
+            </wp14:sizeRelV>
+          </wp:anchor>
+        </w:drawing>
+      </w:r>
+    </w:p>
     <w:p/>
     <w:p/>
     <w:sectPr>
@@ -812,10 +1033,10 @@
 <file path=word/numbering.xml><?xml version="1.0" encoding="utf-8"?>
 <w:numbering xmlns:wpc="http://schemas.microsoft.com/office/word/2010/wordprocessingCanvas" xmlns:cx="http://schemas.microsoft.com/office/drawing/2014/chartex" xmlns:cx1="http://schemas.microsoft.com/office/drawing/2015/9/8/chartex" xmlns:cx2="http://schemas.microsoft.com/office/drawing/2015/10/21/chartex" xmlns:cx3="http://schemas.microsoft.com/office/drawing/2016/5/9/chartex" xmlns:cx4="http://schemas.microsoft.com/office/drawing/2016/5/10/chartex" xmlns:cx5="http://schemas.microsoft.com/office/drawing/2016/5/11/chartex" xmlns:cx6="http://schemas.microsoft.com/office/drawing/2016/5/12/chartex" xmlns:cx7="http://schemas.microsoft.com/office/drawing/2016/5/13/chartex" xmlns:cx8="http://schemas.microsoft.com/office/drawing/2016/5/14/chartex" xmlns:mc="http://schemas.openxmlformats.org/markup-compatibility/2006" xmlns:aink="http://schemas.microsoft.com/office/drawing/2016/ink" xmlns:am3d="http://schemas.microsoft.com/office/drawing/2017/model3d" xmlns:o="urn:schemas-microsoft-com:office:office" xmlns:r="http://schemas.openxmlformats.org/officeDocument/2006/relationships" xmlns:m="http://schemas.openxmlformats.org/officeDocument/2006/math" xmlns:v="urn:schemas-microsoft-com:vml" xmlns:wp14="http://schemas.microsoft.com/office/word/2010/wordprocessingDrawing" xmlns:wp="http://schemas.openxmlformats.org/drawingml/2006/wordprocessingDrawing" xmlns:w10="urn:schemas-microsoft-com:office:word" xmlns:w="http://schemas.openxmlformats.org/wordprocessingml/2006/main" xmlns:w14="http://schemas.microsoft.com/office/word/2010/wordml" xmlns:w15="http://schemas.microsoft.com/office/word/2012/wordml" xmlns:w16cid="http://schemas.microsoft.com/office/word/2016/wordml/cid" xmlns:w16se="http://schemas.microsoft.com/office/word/2015/wordml/symex" xmlns:wpg="http://schemas.microsoft.com/office/word/2010/wordprocessingGroup" xmlns:wpi="http://schemas.microsoft.com/office/word/2010/wordprocessingInk" xmlns:wne="http://schemas.microsoft.com/office/word/2006/wordml" xmlns:wps="http://schemas.microsoft.com/office/word/2010/wordprocessingShape" mc:Ignorable="w14 w15 w16se w16cid wp14">
   <w:abstractNum w:abstractNumId="0" w15:restartNumberingAfterBreak="0">
-    <w:nsid w:val="3B93419B"/>
+    <w:nsid w:val="2F690FE1"/>
     <w:multiLevelType w:val="hybridMultilevel"/>
-    <w:tmpl w:val="71F8C398"/>
-    <w:lvl w:ilvl="0" w:tplc="745A40F6">
+    <w:tmpl w:val="5548102C"/>
+    <w:lvl w:ilvl="0" w:tplc="30F0B848">
       <w:numFmt w:val="bullet"/>
       <w:lvlText w:val="-"/>
       <w:lvlJc w:val="left"/>
@@ -923,7 +1144,122 @@
       </w:rPr>
     </w:lvl>
   </w:abstractNum>
+  <w:abstractNum w:abstractNumId="1" w15:restartNumberingAfterBreak="0">
+    <w:nsid w:val="3B93419B"/>
+    <w:multiLevelType w:val="hybridMultilevel"/>
+    <w:tmpl w:val="71F8C398"/>
+    <w:lvl w:ilvl="0" w:tplc="745A40F6">
+      <w:numFmt w:val="bullet"/>
+      <w:lvlText w:val="-"/>
+      <w:lvlJc w:val="left"/>
+      <w:pPr>
+        <w:ind w:left="720" w:hanging="360"/>
+      </w:pPr>
+      <w:rPr>
+        <w:rFonts w:ascii="Calibri" w:eastAsiaTheme="minorHAnsi" w:hAnsi="Calibri" w:cs="Calibri" w:hint="default"/>
+      </w:rPr>
+    </w:lvl>
+    <w:lvl w:ilvl="1" w:tplc="08090003" w:tentative="1">
+      <w:start w:val="1"/>
+      <w:numFmt w:val="bullet"/>
+      <w:lvlText w:val="o"/>
+      <w:lvlJc w:val="left"/>
+      <w:pPr>
+        <w:ind w:left="1440" w:hanging="360"/>
+      </w:pPr>
+      <w:rPr>
+        <w:rFonts w:ascii="Courier New" w:hAnsi="Courier New" w:cs="Courier New" w:hint="default"/>
+      </w:rPr>
+    </w:lvl>
+    <w:lvl w:ilvl="2" w:tplc="08090005" w:tentative="1">
+      <w:start w:val="1"/>
+      <w:numFmt w:val="bullet"/>
+      <w:lvlText w:val=""/>
+      <w:lvlJc w:val="left"/>
+      <w:pPr>
+        <w:ind w:left="2160" w:hanging="360"/>
+      </w:pPr>
+      <w:rPr>
+        <w:rFonts w:ascii="Wingdings" w:hAnsi="Wingdings" w:hint="default"/>
+      </w:rPr>
+    </w:lvl>
+    <w:lvl w:ilvl="3" w:tplc="08090001" w:tentative="1">
+      <w:start w:val="1"/>
+      <w:numFmt w:val="bullet"/>
+      <w:lvlText w:val=""/>
+      <w:lvlJc w:val="left"/>
+      <w:pPr>
+        <w:ind w:left="2880" w:hanging="360"/>
+      </w:pPr>
+      <w:rPr>
+        <w:rFonts w:ascii="Symbol" w:hAnsi="Symbol" w:hint="default"/>
+      </w:rPr>
+    </w:lvl>
+    <w:lvl w:ilvl="4" w:tplc="08090003" w:tentative="1">
+      <w:start w:val="1"/>
+      <w:numFmt w:val="bullet"/>
+      <w:lvlText w:val="o"/>
+      <w:lvlJc w:val="left"/>
+      <w:pPr>
+        <w:ind w:left="3600" w:hanging="360"/>
+      </w:pPr>
+      <w:rPr>
+        <w:rFonts w:ascii="Courier New" w:hAnsi="Courier New" w:cs="Courier New" w:hint="default"/>
+      </w:rPr>
+    </w:lvl>
+    <w:lvl w:ilvl="5" w:tplc="08090005" w:tentative="1">
+      <w:start w:val="1"/>
+      <w:numFmt w:val="bullet"/>
+      <w:lvlText w:val=""/>
+      <w:lvlJc w:val="left"/>
+      <w:pPr>
+        <w:ind w:left="4320" w:hanging="360"/>
+      </w:pPr>
+      <w:rPr>
+        <w:rFonts w:ascii="Wingdings" w:hAnsi="Wingdings" w:hint="default"/>
+      </w:rPr>
+    </w:lvl>
+    <w:lvl w:ilvl="6" w:tplc="08090001" w:tentative="1">
+      <w:start w:val="1"/>
+      <w:numFmt w:val="bullet"/>
+      <w:lvlText w:val=""/>
+      <w:lvlJc w:val="left"/>
+      <w:pPr>
+        <w:ind w:left="5040" w:hanging="360"/>
+      </w:pPr>
+      <w:rPr>
+        <w:rFonts w:ascii="Symbol" w:hAnsi="Symbol" w:hint="default"/>
+      </w:rPr>
+    </w:lvl>
+    <w:lvl w:ilvl="7" w:tplc="08090003" w:tentative="1">
+      <w:start w:val="1"/>
+      <w:numFmt w:val="bullet"/>
+      <w:lvlText w:val="o"/>
+      <w:lvlJc w:val="left"/>
+      <w:pPr>
+        <w:ind w:left="5760" w:hanging="360"/>
+      </w:pPr>
+      <w:rPr>
+        <w:rFonts w:ascii="Courier New" w:hAnsi="Courier New" w:cs="Courier New" w:hint="default"/>
+      </w:rPr>
+    </w:lvl>
+    <w:lvl w:ilvl="8" w:tplc="08090005" w:tentative="1">
+      <w:start w:val="1"/>
+      <w:numFmt w:val="bullet"/>
+      <w:lvlText w:val=""/>
+      <w:lvlJc w:val="left"/>
+      <w:pPr>
+        <w:ind w:left="6480" w:hanging="360"/>
+      </w:pPr>
+      <w:rPr>
+        <w:rFonts w:ascii="Wingdings" w:hAnsi="Wingdings" w:hint="default"/>
+      </w:rPr>
+    </w:lvl>
+  </w:abstractNum>
   <w:num w:numId="1">
+    <w:abstractNumId w:val="1"/>
+  </w:num>
+  <w:num w:numId="2">
     <w:abstractNumId w:val="0"/>
   </w:num>
 </w:numbering>
@@ -1666,6 +2002,21 @@
 </file>
 
 <file path=customXml/item1.xml><?xml version="1.0" encoding="utf-8"?>
+<p:properties xmlns:p="http://schemas.microsoft.com/office/2006/metadata/properties" xmlns:xsi="http://www.w3.org/2001/XMLSchema-instance" xmlns:pc="http://schemas.microsoft.com/office/infopath/2007/PartnerControls">
+  <documentManagement/>
+</p:properties>
+</file>
+
+<file path=customXml/item2.xml><?xml version="1.0" encoding="utf-8"?>
+<?mso-contentType ?>
+<FormTemplates xmlns="http://schemas.microsoft.com/sharepoint/v3/contenttype/forms">
+  <Display>DocumentLibraryForm</Display>
+  <Edit>DocumentLibraryForm</Edit>
+  <New>DocumentLibraryForm</New>
+</FormTemplates>
+</file>
+
+<file path=customXml/item3.xml><?xml version="1.0" encoding="utf-8"?>
 <ct:contentTypeSchema xmlns:ct="http://schemas.microsoft.com/office/2006/metadata/contentType" xmlns:ma="http://schemas.microsoft.com/office/2006/metadata/properties/metaAttributes" ct:_="" ma:_="" ma:contentTypeName="Document" ma:contentTypeID="0x01010031F598482A5D3A4E8EC9E7A4BA38800C" ma:contentTypeVersion="7" ma:contentTypeDescription="Create a new document." ma:contentTypeScope="" ma:versionID="cb7beccbb83abac5173c04fecdcb266b">
   <xsd:schema xmlns:xsd="http://www.w3.org/2001/XMLSchema" xmlns:xs="http://www.w3.org/2001/XMLSchema" xmlns:p="http://schemas.microsoft.com/office/2006/metadata/properties" xmlns:ns3="4399456f-596e-4555-b479-e6222ada1b66" xmlns:ns4="a6e63050-6104-44f0-86dc-642b04878e9d" targetNamespace="http://schemas.microsoft.com/office/2006/metadata/properties" ma:root="true" ma:fieldsID="cddcd68cb5948ac3c9277f53ac8d5846" ns3:_="" ns4:_="">
     <xsd:import namespace="4399456f-596e-4555-b479-e6222ada1b66"/>
@@ -1850,22 +2201,24 @@
 </ct:contentTypeSchema>
 </file>
 
-<file path=customXml/item2.xml><?xml version="1.0" encoding="utf-8"?>
-<?mso-contentType ?>
-<FormTemplates xmlns="http://schemas.microsoft.com/sharepoint/v3/contenttype/forms">
-  <Display>DocumentLibraryForm</Display>
-  <Edit>DocumentLibraryForm</Edit>
-  <New>DocumentLibraryForm</New>
-</FormTemplates>
+<file path=customXml/itemProps1.xml><?xml version="1.0" encoding="utf-8"?>
+<ds:datastoreItem xmlns:ds="http://schemas.openxmlformats.org/officeDocument/2006/customXml" ds:itemID="{83668A9C-4A01-4421-A869-D6A28A40740B}">
+  <ds:schemaRefs>
+    <ds:schemaRef ds:uri="http://schemas.microsoft.com/office/2006/metadata/properties"/>
+    <ds:schemaRef ds:uri="http://schemas.microsoft.com/office/infopath/2007/PartnerControls"/>
+  </ds:schemaRefs>
+</ds:datastoreItem>
 </file>
 
-<file path=customXml/item3.xml><?xml version="1.0" encoding="utf-8"?>
-<p:properties xmlns:p="http://schemas.microsoft.com/office/2006/metadata/properties" xmlns:xsi="http://www.w3.org/2001/XMLSchema-instance" xmlns:pc="http://schemas.microsoft.com/office/infopath/2007/PartnerControls">
-  <documentManagement/>
-</p:properties>
+<file path=customXml/itemProps2.xml><?xml version="1.0" encoding="utf-8"?>
+<ds:datastoreItem xmlns:ds="http://schemas.openxmlformats.org/officeDocument/2006/customXml" ds:itemID="{39CB853C-3782-4048-9F90-D7CCB926B276}">
+  <ds:schemaRefs>
+    <ds:schemaRef ds:uri="http://schemas.microsoft.com/sharepoint/v3/contenttype/forms"/>
+  </ds:schemaRefs>
+</ds:datastoreItem>
 </file>
 
-<file path=customXml/itemProps1.xml><?xml version="1.0" encoding="utf-8"?>
+<file path=customXml/itemProps3.xml><?xml version="1.0" encoding="utf-8"?>
 <ds:datastoreItem xmlns:ds="http://schemas.openxmlformats.org/officeDocument/2006/customXml" ds:itemID="{7AA970B7-9A62-4B15-85B5-91135BB495A4}">
   <ds:schemaRefs>
     <ds:schemaRef ds:uri="http://schemas.microsoft.com/office/2006/metadata/contentType"/>
@@ -1882,21 +2235,4 @@
     <ds:schemaRef ds:uri="http://schemas.microsoft.com/internal/obd"/>
   </ds:schemaRefs>
 </ds:datastoreItem>
-</file>
-
-<file path=customXml/itemProps2.xml><?xml version="1.0" encoding="utf-8"?>
-<ds:datastoreItem xmlns:ds="http://schemas.openxmlformats.org/officeDocument/2006/customXml" ds:itemID="{39CB853C-3782-4048-9F90-D7CCB926B276}">
-  <ds:schemaRefs>
-    <ds:schemaRef ds:uri="http://schemas.microsoft.com/sharepoint/v3/contenttype/forms"/>
-  </ds:schemaRefs>
-</ds:datastoreItem>
-</file>
-
-<file path=customXml/itemProps3.xml><?xml version="1.0" encoding="utf-8"?>
-<ds:datastoreItem xmlns:ds="http://schemas.openxmlformats.org/officeDocument/2006/customXml" ds:itemID="{83668A9C-4A01-4421-A869-D6A28A40740B}">
-  <ds:schemaRefs>
-    <ds:schemaRef ds:uri="http://schemas.microsoft.com/office/2006/metadata/properties"/>
-    <ds:schemaRef ds:uri="http://schemas.microsoft.com/office/infopath/2007/PartnerControls"/>
-  </ds:schemaRefs>
-</ds:datastoreItem>
 </file>
</xml_diff>

<commit_message>
Added more Unit Tests
</commit_message>
<xml_diff>
--- a/Backlog.docx
+++ b/Backlog.docx
@@ -118,6 +118,9 @@
         <w:tab/>
         <w:t xml:space="preserve">As a user I want to search for parts. </w:t>
       </w:r>
+      <w:r>
+        <w:t>(1)</w:t>
+      </w:r>
     </w:p>
     <w:p/>
     <w:p>
@@ -157,7 +160,15 @@
     </w:p>
     <w:p>
       <w:r>
-        <w:t>Table for PartsInformation (1)</w:t>
+        <w:t xml:space="preserve">Table for </w:t>
+      </w:r>
+      <w:proofErr w:type="spellStart"/>
+      <w:r>
+        <w:t>PartsInformation</w:t>
+      </w:r>
+      <w:proofErr w:type="spellEnd"/>
+      <w:r>
+        <w:t xml:space="preserve"> (1)</w:t>
       </w:r>
     </w:p>
     <w:p>
@@ -953,27 +964,104 @@
       <w:r>
         <w:t>Add click method so that the user can click to get more information.</w:t>
       </w:r>
-      <w:bookmarkStart w:id="0" w:name="_GoBack"/>
-      <w:bookmarkEnd w:id="0"/>
-    </w:p>
-    <w:p>
+    </w:p>
+    <w:p/>
+    <w:p>
+      <w:pPr>
+        <w:rPr>
+          <w:b/>
+          <w:bCs/>
+          <w:sz w:val="24"/>
+          <w:szCs w:val="24"/>
+        </w:rPr>
+      </w:pPr>
+      <w:r>
+        <w:rPr>
+          <w:b/>
+          <w:bCs/>
+          <w:sz w:val="24"/>
+          <w:szCs w:val="24"/>
+        </w:rPr>
+        <w:t xml:space="preserve">Sprint Review </w:t>
+      </w:r>
+    </w:p>
+    <w:p>
+      <w:pPr>
+        <w:pStyle w:val="ListParagraph"/>
+        <w:numPr>
+          <w:ilvl w:val="0"/>
+          <w:numId w:val="3"/>
+        </w:numPr>
+        <w:rPr>
+          <w:b/>
+          <w:bCs/>
+          <w:sz w:val="20"/>
+          <w:szCs w:val="20"/>
+        </w:rPr>
+      </w:pPr>
+      <w:r>
+        <w:rPr>
+          <w:sz w:val="20"/>
+          <w:szCs w:val="20"/>
+        </w:rPr>
+        <w:t xml:space="preserve">Added queries to middle layer and able to retrieve them in a list </w:t>
+      </w:r>
+    </w:p>
+    <w:p>
+      <w:pPr>
+        <w:pStyle w:val="ListParagraph"/>
+        <w:numPr>
+          <w:ilvl w:val="0"/>
+          <w:numId w:val="3"/>
+        </w:numPr>
+        <w:rPr>
+          <w:b/>
+          <w:bCs/>
+          <w:sz w:val="20"/>
+          <w:szCs w:val="20"/>
+        </w:rPr>
+      </w:pPr>
+      <w:r>
+        <w:rPr>
+          <w:sz w:val="20"/>
+          <w:szCs w:val="20"/>
+        </w:rPr>
+        <w:t>Added Click method so user can get more information</w:t>
+      </w:r>
+    </w:p>
+    <w:p>
+      <w:pPr>
+        <w:pStyle w:val="ListParagraph"/>
+        <w:numPr>
+          <w:ilvl w:val="0"/>
+          <w:numId w:val="3"/>
+        </w:numPr>
+        <w:rPr>
+          <w:b/>
+          <w:bCs/>
+          <w:sz w:val="20"/>
+          <w:szCs w:val="20"/>
+        </w:rPr>
+      </w:pPr>
+    </w:p>
+    <w:p>
+      <w:pPr>
+        <w:rPr>
+          <w:b/>
+          <w:bCs/>
+          <w:sz w:val="24"/>
+          <w:szCs w:val="24"/>
+        </w:rPr>
+      </w:pPr>
       <w:r>
         <w:rPr>
           <w:noProof/>
         </w:rPr>
         <w:drawing>
-          <wp:anchor distT="0" distB="0" distL="114300" distR="114300" simplePos="0" relativeHeight="251661312" behindDoc="0" locked="0" layoutInCell="1" allowOverlap="1" wp14:anchorId="6AD780B2" wp14:editId="030AB2C0">
-            <wp:simplePos x="0" y="0"/>
-            <wp:positionH relativeFrom="column">
-              <wp:posOffset>-160935</wp:posOffset>
-            </wp:positionH>
-            <wp:positionV relativeFrom="paragraph">
-              <wp:posOffset>307594</wp:posOffset>
-            </wp:positionV>
-            <wp:extent cx="5731510" cy="2635885"/>
-            <wp:effectExtent l="0" t="0" r="2540" b="0"/>
-            <wp:wrapSquare wrapText="bothSides"/>
-            <wp:docPr id="5" name="Picture 5"/>
+          <wp:inline distT="0" distB="0" distL="0" distR="0" wp14:anchorId="48B7875B" wp14:editId="309CA0D3">
+            <wp:extent cx="5731510" cy="2701925"/>
+            <wp:effectExtent l="0" t="0" r="2540" b="3175"/>
+            <wp:docPr id="6" name="Picture 6"/>
             <wp:cNvGraphicFramePr>
               <a:graphicFrameLocks xmlns:a="http://schemas.openxmlformats.org/drawingml/2006/main" noChangeAspect="1"/>
             </wp:cNvGraphicFramePr>
@@ -985,7 +1073,66 @@
                     <pic:cNvPicPr/>
                   </pic:nvPicPr>
                   <pic:blipFill>
-                    <a:blip r:embed="rId12">
+                    <a:blip r:embed="rId12"/>
+                    <a:stretch>
+                      <a:fillRect/>
+                    </a:stretch>
+                  </pic:blipFill>
+                  <pic:spPr>
+                    <a:xfrm>
+                      <a:off x="0" y="0"/>
+                      <a:ext cx="5731510" cy="2701925"/>
+                    </a:xfrm>
+                    <a:prstGeom prst="rect">
+                      <a:avLst/>
+                    </a:prstGeom>
+                  </pic:spPr>
+                </pic:pic>
+              </a:graphicData>
+            </a:graphic>
+          </wp:inline>
+        </w:drawing>
+      </w:r>
+    </w:p>
+    <w:p>
+      <w:pPr>
+        <w:rPr>
+          <w:b/>
+          <w:bCs/>
+          <w:sz w:val="24"/>
+          <w:szCs w:val="24"/>
+        </w:rPr>
+      </w:pPr>
+      <w:r>
+        <w:rPr>
+          <w:noProof/>
+        </w:rPr>
+        <w:lastRenderedPageBreak/>
+        <w:drawing>
+          <wp:anchor distT="0" distB="0" distL="114300" distR="114300" simplePos="0" relativeHeight="251662336" behindDoc="0" locked="0" layoutInCell="1" allowOverlap="1" wp14:anchorId="5320A443" wp14:editId="70CA30BF">
+            <wp:simplePos x="0" y="0"/>
+            <wp:positionH relativeFrom="column">
+              <wp:posOffset>0</wp:posOffset>
+            </wp:positionH>
+            <wp:positionV relativeFrom="paragraph">
+              <wp:posOffset>0</wp:posOffset>
+            </wp:positionV>
+            <wp:extent cx="5731510" cy="2586355"/>
+            <wp:effectExtent l="0" t="0" r="2540" b="4445"/>
+            <wp:wrapSquare wrapText="bothSides"/>
+            <wp:docPr id="7" name="Picture 7"/>
+            <wp:cNvGraphicFramePr>
+              <a:graphicFrameLocks xmlns:a="http://schemas.openxmlformats.org/drawingml/2006/main" noChangeAspect="1"/>
+            </wp:cNvGraphicFramePr>
+            <a:graphic xmlns:a="http://schemas.openxmlformats.org/drawingml/2006/main">
+              <a:graphicData uri="http://schemas.openxmlformats.org/drawingml/2006/picture">
+                <pic:pic xmlns:pic="http://schemas.openxmlformats.org/drawingml/2006/picture">
+                  <pic:nvPicPr>
+                    <pic:cNvPr id="1" name=""/>
+                    <pic:cNvPicPr/>
+                  </pic:nvPicPr>
+                  <pic:blipFill>
+                    <a:blip r:embed="rId13">
                       <a:extLst>
                         <a:ext uri="{28A0092B-C50C-407E-A947-70E740481C1C}">
                           <a14:useLocalDpi xmlns:a14="http://schemas.microsoft.com/office/drawing/2010/main" val="0"/>
@@ -999,7 +1146,7 @@
                   <pic:spPr>
                     <a:xfrm>
                       <a:off x="0" y="0"/>
-                      <a:ext cx="5731510" cy="2635885"/>
+                      <a:ext cx="5731510" cy="2586355"/>
                     </a:xfrm>
                     <a:prstGeom prst="rect">
                       <a:avLst/>
@@ -1018,7 +1165,570 @@
         </w:drawing>
       </w:r>
     </w:p>
-    <w:p/>
+    <w:p>
+      <w:pPr>
+        <w:rPr>
+          <w:b/>
+          <w:bCs/>
+          <w:sz w:val="24"/>
+          <w:szCs w:val="24"/>
+        </w:rPr>
+      </w:pPr>
+      <w:r>
+        <w:rPr>
+          <w:b/>
+          <w:bCs/>
+          <w:sz w:val="24"/>
+          <w:szCs w:val="24"/>
+        </w:rPr>
+        <w:t xml:space="preserve">Sprint 3 </w:t>
+      </w:r>
+    </w:p>
+    <w:p>
+      <w:pPr>
+        <w:rPr>
+          <w:sz w:val="24"/>
+          <w:szCs w:val="24"/>
+        </w:rPr>
+      </w:pPr>
+      <w:r>
+        <w:rPr>
+          <w:b/>
+          <w:bCs/>
+          <w:sz w:val="24"/>
+          <w:szCs w:val="24"/>
+        </w:rPr>
+        <w:t>Goal</w:t>
+      </w:r>
+    </w:p>
+    <w:p>
+      <w:pPr>
+        <w:pStyle w:val="ListParagraph"/>
+        <w:numPr>
+          <w:ilvl w:val="0"/>
+          <w:numId w:val="3"/>
+        </w:numPr>
+        <w:rPr>
+          <w:sz w:val="24"/>
+          <w:szCs w:val="24"/>
+        </w:rPr>
+      </w:pPr>
+      <w:r>
+        <w:rPr>
+          <w:sz w:val="20"/>
+          <w:szCs w:val="20"/>
+        </w:rPr>
+        <w:t xml:space="preserve">Added a middle layer </w:t>
+      </w:r>
+    </w:p>
+    <w:p>
+      <w:pPr>
+        <w:pStyle w:val="ListParagraph"/>
+        <w:numPr>
+          <w:ilvl w:val="0"/>
+          <w:numId w:val="3"/>
+        </w:numPr>
+        <w:rPr>
+          <w:sz w:val="24"/>
+          <w:szCs w:val="24"/>
+        </w:rPr>
+      </w:pPr>
+      <w:r>
+        <w:rPr>
+          <w:sz w:val="20"/>
+          <w:szCs w:val="20"/>
+        </w:rPr>
+        <w:t xml:space="preserve">Updated backlog </w:t>
+      </w:r>
+    </w:p>
+    <w:p>
+      <w:pPr>
+        <w:pStyle w:val="ListParagraph"/>
+        <w:numPr>
+          <w:ilvl w:val="0"/>
+          <w:numId w:val="3"/>
+        </w:numPr>
+        <w:rPr>
+          <w:sz w:val="24"/>
+          <w:szCs w:val="24"/>
+        </w:rPr>
+      </w:pPr>
+      <w:r>
+        <w:rPr>
+          <w:sz w:val="20"/>
+          <w:szCs w:val="20"/>
+        </w:rPr>
+        <w:t>Added home window design</w:t>
+      </w:r>
+    </w:p>
+    <w:p>
+      <w:pPr>
+        <w:rPr>
+          <w:sz w:val="24"/>
+          <w:szCs w:val="24"/>
+        </w:rPr>
+      </w:pPr>
+      <w:r>
+        <w:rPr>
+          <w:sz w:val="24"/>
+          <w:szCs w:val="24"/>
+        </w:rPr>
+        <w:t>Review</w:t>
+      </w:r>
+    </w:p>
+    <w:p>
+      <w:pPr>
+        <w:pStyle w:val="ListParagraph"/>
+        <w:numPr>
+          <w:ilvl w:val="0"/>
+          <w:numId w:val="3"/>
+        </w:numPr>
+        <w:rPr>
+          <w:sz w:val="20"/>
+          <w:szCs w:val="20"/>
+        </w:rPr>
+      </w:pPr>
+      <w:r>
+        <w:rPr>
+          <w:sz w:val="20"/>
+          <w:szCs w:val="20"/>
+        </w:rPr>
+        <w:t>Made all the goals</w:t>
+      </w:r>
+    </w:p>
+    <w:p>
+      <w:pPr>
+        <w:pStyle w:val="ListParagraph"/>
+        <w:numPr>
+          <w:ilvl w:val="0"/>
+          <w:numId w:val="3"/>
+        </w:numPr>
+        <w:rPr>
+          <w:sz w:val="20"/>
+          <w:szCs w:val="20"/>
+        </w:rPr>
+      </w:pPr>
+      <w:r>
+        <w:rPr>
+          <w:sz w:val="20"/>
+          <w:szCs w:val="20"/>
+        </w:rPr>
+        <w:t>Mood was overall better</w:t>
+      </w:r>
+    </w:p>
+    <w:p>
+      <w:pPr>
+        <w:pStyle w:val="ListParagraph"/>
+        <w:numPr>
+          <w:ilvl w:val="0"/>
+          <w:numId w:val="3"/>
+        </w:numPr>
+        <w:rPr>
+          <w:sz w:val="20"/>
+          <w:szCs w:val="20"/>
+        </w:rPr>
+      </w:pPr>
+      <w:r>
+        <w:rPr>
+          <w:sz w:val="20"/>
+          <w:szCs w:val="20"/>
+        </w:rPr>
+        <w:t>Added extra features such as a logo</w:t>
+      </w:r>
+    </w:p>
+    <w:p>
+      <w:pPr>
+        <w:ind w:left="360"/>
+        <w:rPr>
+          <w:sz w:val="24"/>
+          <w:szCs w:val="24"/>
+        </w:rPr>
+      </w:pPr>
+      <w:r>
+        <w:rPr>
+          <w:noProof/>
+        </w:rPr>
+        <w:drawing>
+          <wp:anchor distT="0" distB="0" distL="114300" distR="114300" simplePos="0" relativeHeight="251663360" behindDoc="0" locked="0" layoutInCell="1" allowOverlap="1" wp14:anchorId="6346C38E" wp14:editId="142F64C4">
+            <wp:simplePos x="0" y="0"/>
+            <wp:positionH relativeFrom="column">
+              <wp:posOffset>80036</wp:posOffset>
+            </wp:positionH>
+            <wp:positionV relativeFrom="paragraph">
+              <wp:posOffset>179223</wp:posOffset>
+            </wp:positionV>
+            <wp:extent cx="3393440" cy="2591435"/>
+            <wp:effectExtent l="0" t="0" r="0" b="0"/>
+            <wp:wrapSquare wrapText="bothSides"/>
+            <wp:docPr id="9" name="Picture 9"/>
+            <wp:cNvGraphicFramePr>
+              <a:graphicFrameLocks xmlns:a="http://schemas.openxmlformats.org/drawingml/2006/main" noChangeAspect="1"/>
+            </wp:cNvGraphicFramePr>
+            <a:graphic xmlns:a="http://schemas.openxmlformats.org/drawingml/2006/main">
+              <a:graphicData uri="http://schemas.openxmlformats.org/drawingml/2006/picture">
+                <pic:pic xmlns:pic="http://schemas.openxmlformats.org/drawingml/2006/picture">
+                  <pic:nvPicPr>
+                    <pic:cNvPr id="1" name=""/>
+                    <pic:cNvPicPr/>
+                  </pic:nvPicPr>
+                  <pic:blipFill>
+                    <a:blip r:embed="rId14" cstate="print">
+                      <a:extLst>
+                        <a:ext uri="{28A0092B-C50C-407E-A947-70E740481C1C}">
+                          <a14:useLocalDpi xmlns:a14="http://schemas.microsoft.com/office/drawing/2010/main" val="0"/>
+                        </a:ext>
+                      </a:extLst>
+                    </a:blip>
+                    <a:stretch>
+                      <a:fillRect/>
+                    </a:stretch>
+                  </pic:blipFill>
+                  <pic:spPr>
+                    <a:xfrm>
+                      <a:off x="0" y="0"/>
+                      <a:ext cx="3393440" cy="2591435"/>
+                    </a:xfrm>
+                    <a:prstGeom prst="rect">
+                      <a:avLst/>
+                    </a:prstGeom>
+                  </pic:spPr>
+                </pic:pic>
+              </a:graphicData>
+            </a:graphic>
+            <wp14:sizeRelH relativeFrom="margin">
+              <wp14:pctWidth>0</wp14:pctWidth>
+            </wp14:sizeRelH>
+            <wp14:sizeRelV relativeFrom="margin">
+              <wp14:pctHeight>0</wp14:pctHeight>
+            </wp14:sizeRelV>
+          </wp:anchor>
+        </w:drawing>
+      </w:r>
+    </w:p>
+    <w:p>
+      <w:pPr>
+        <w:rPr>
+          <w:b/>
+          <w:bCs/>
+          <w:sz w:val="24"/>
+          <w:szCs w:val="24"/>
+          <w:u w:val="single"/>
+        </w:rPr>
+      </w:pPr>
+    </w:p>
+    <w:p>
+      <w:pPr>
+        <w:rPr>
+          <w:i/>
+          <w:iCs/>
+          <w:sz w:val="24"/>
+          <w:szCs w:val="24"/>
+        </w:rPr>
+      </w:pPr>
+      <w:r>
+        <w:rPr>
+          <w:b/>
+          <w:bCs/>
+          <w:noProof/>
+        </w:rPr>
+        <w:lastRenderedPageBreak/>
+        <w:drawing>
+          <wp:inline distT="0" distB="0" distL="0" distR="0" wp14:anchorId="0C1EED75" wp14:editId="669160ED">
+            <wp:extent cx="5731510" cy="2586355"/>
+            <wp:effectExtent l="0" t="0" r="2540" b="4445"/>
+            <wp:docPr id="8" name="Picture 8"/>
+            <wp:cNvGraphicFramePr>
+              <a:graphicFrameLocks xmlns:a="http://schemas.openxmlformats.org/drawingml/2006/main" noChangeAspect="1"/>
+            </wp:cNvGraphicFramePr>
+            <a:graphic xmlns:a="http://schemas.openxmlformats.org/drawingml/2006/main">
+              <a:graphicData uri="http://schemas.openxmlformats.org/drawingml/2006/picture">
+                <pic:pic xmlns:pic="http://schemas.openxmlformats.org/drawingml/2006/picture">
+                  <pic:nvPicPr>
+                    <pic:cNvPr id="1" name=""/>
+                    <pic:cNvPicPr/>
+                  </pic:nvPicPr>
+                  <pic:blipFill>
+                    <a:blip r:embed="rId13"/>
+                    <a:stretch>
+                      <a:fillRect/>
+                    </a:stretch>
+                  </pic:blipFill>
+                  <pic:spPr>
+                    <a:xfrm>
+                      <a:off x="0" y="0"/>
+                      <a:ext cx="5731510" cy="2586355"/>
+                    </a:xfrm>
+                    <a:prstGeom prst="rect">
+                      <a:avLst/>
+                    </a:prstGeom>
+                  </pic:spPr>
+                </pic:pic>
+              </a:graphicData>
+            </a:graphic>
+          </wp:inline>
+        </w:drawing>
+      </w:r>
+    </w:p>
+    <w:p>
+      <w:pPr>
+        <w:rPr>
+          <w:i/>
+          <w:iCs/>
+          <w:sz w:val="24"/>
+          <w:szCs w:val="24"/>
+        </w:rPr>
+      </w:pPr>
+    </w:p>
+    <w:p>
+      <w:pPr>
+        <w:rPr>
+          <w:b/>
+          <w:bCs/>
+          <w:sz w:val="24"/>
+          <w:szCs w:val="24"/>
+        </w:rPr>
+      </w:pPr>
+      <w:r>
+        <w:rPr>
+          <w:b/>
+          <w:bCs/>
+          <w:sz w:val="24"/>
+          <w:szCs w:val="24"/>
+        </w:rPr>
+        <w:t>Sprint 4</w:t>
+      </w:r>
+    </w:p>
+    <w:p>
+      <w:pPr>
+        <w:rPr>
+          <w:b/>
+          <w:bCs/>
+          <w:sz w:val="24"/>
+          <w:szCs w:val="24"/>
+        </w:rPr>
+      </w:pPr>
+      <w:r>
+        <w:rPr>
+          <w:b/>
+          <w:bCs/>
+          <w:sz w:val="24"/>
+          <w:szCs w:val="24"/>
+        </w:rPr>
+        <w:t xml:space="preserve">Goal </w:t>
+      </w:r>
+    </w:p>
+    <w:p>
+      <w:pPr>
+        <w:rPr>
+          <w:sz w:val="24"/>
+          <w:szCs w:val="24"/>
+        </w:rPr>
+      </w:pPr>
+      <w:r>
+        <w:rPr>
+          <w:sz w:val="24"/>
+          <w:szCs w:val="24"/>
+        </w:rPr>
+        <w:t>Polish up GU</w:t>
+      </w:r>
+      <w:r>
+        <w:rPr>
+          <w:sz w:val="24"/>
+          <w:szCs w:val="24"/>
+        </w:rPr>
+        <w:t>I</w:t>
+      </w:r>
+    </w:p>
+    <w:p>
+      <w:pPr>
+        <w:rPr>
+          <w:sz w:val="24"/>
+          <w:szCs w:val="24"/>
+        </w:rPr>
+      </w:pPr>
+      <w:r>
+        <w:rPr>
+          <w:sz w:val="24"/>
+          <w:szCs w:val="24"/>
+        </w:rPr>
+        <w:t xml:space="preserve">Add Test cases </w:t>
+      </w:r>
+    </w:p>
+    <w:p>
+      <w:pPr>
+        <w:rPr>
+          <w:sz w:val="24"/>
+          <w:szCs w:val="24"/>
+        </w:rPr>
+      </w:pPr>
+      <w:r>
+        <w:rPr>
+          <w:sz w:val="24"/>
+          <w:szCs w:val="24"/>
+        </w:rPr>
+        <w:t>Add Login Functionality to work</w:t>
+      </w:r>
+    </w:p>
+    <w:p>
+      <w:pPr>
+        <w:rPr>
+          <w:sz w:val="24"/>
+          <w:szCs w:val="24"/>
+        </w:rPr>
+      </w:pPr>
+      <w:r>
+        <w:rPr>
+          <w:sz w:val="24"/>
+          <w:szCs w:val="24"/>
+        </w:rPr>
+        <w:t>Retrospective</w:t>
+      </w:r>
+    </w:p>
+    <w:p>
+      <w:pPr>
+        <w:pStyle w:val="ListParagraph"/>
+        <w:numPr>
+          <w:ilvl w:val="0"/>
+          <w:numId w:val="3"/>
+        </w:numPr>
+        <w:rPr>
+          <w:sz w:val="24"/>
+          <w:szCs w:val="24"/>
+        </w:rPr>
+      </w:pPr>
+      <w:bookmarkStart w:id="0" w:name="_GoBack"/>
+      <w:bookmarkEnd w:id="0"/>
+    </w:p>
+    <w:p>
+      <w:pPr>
+        <w:rPr>
+          <w:b/>
+          <w:bCs/>
+          <w:sz w:val="24"/>
+          <w:szCs w:val="24"/>
+        </w:rPr>
+      </w:pPr>
+      <w:r>
+        <w:rPr>
+          <w:noProof/>
+        </w:rPr>
+        <w:drawing>
+          <wp:anchor distT="0" distB="0" distL="114300" distR="114300" simplePos="0" relativeHeight="251664384" behindDoc="0" locked="0" layoutInCell="1" allowOverlap="1" wp14:anchorId="50E08E8A" wp14:editId="726B6299">
+            <wp:simplePos x="0" y="0"/>
+            <wp:positionH relativeFrom="column">
+              <wp:posOffset>0</wp:posOffset>
+            </wp:positionH>
+            <wp:positionV relativeFrom="paragraph">
+              <wp:posOffset>2870</wp:posOffset>
+            </wp:positionV>
+            <wp:extent cx="5731510" cy="1865630"/>
+            <wp:effectExtent l="0" t="0" r="2540" b="1270"/>
+            <wp:wrapSquare wrapText="bothSides"/>
+            <wp:docPr id="10" name="Picture 10"/>
+            <wp:cNvGraphicFramePr>
+              <a:graphicFrameLocks xmlns:a="http://schemas.openxmlformats.org/drawingml/2006/main" noChangeAspect="1"/>
+            </wp:cNvGraphicFramePr>
+            <a:graphic xmlns:a="http://schemas.openxmlformats.org/drawingml/2006/main">
+              <a:graphicData uri="http://schemas.openxmlformats.org/drawingml/2006/picture">
+                <pic:pic xmlns:pic="http://schemas.openxmlformats.org/drawingml/2006/picture">
+                  <pic:nvPicPr>
+                    <pic:cNvPr id="1" name=""/>
+                    <pic:cNvPicPr/>
+                  </pic:nvPicPr>
+                  <pic:blipFill>
+                    <a:blip r:embed="rId15">
+                      <a:extLst>
+                        <a:ext uri="{28A0092B-C50C-407E-A947-70E740481C1C}">
+                          <a14:useLocalDpi xmlns:a14="http://schemas.microsoft.com/office/drawing/2010/main" val="0"/>
+                        </a:ext>
+                      </a:extLst>
+                    </a:blip>
+                    <a:stretch>
+                      <a:fillRect/>
+                    </a:stretch>
+                  </pic:blipFill>
+                  <pic:spPr>
+                    <a:xfrm>
+                      <a:off x="0" y="0"/>
+                      <a:ext cx="5731510" cy="1865630"/>
+                    </a:xfrm>
+                    <a:prstGeom prst="rect">
+                      <a:avLst/>
+                    </a:prstGeom>
+                  </pic:spPr>
+                </pic:pic>
+              </a:graphicData>
+            </a:graphic>
+            <wp14:sizeRelH relativeFrom="page">
+              <wp14:pctWidth>0</wp14:pctWidth>
+            </wp14:sizeRelH>
+            <wp14:sizeRelV relativeFrom="page">
+              <wp14:pctHeight>0</wp14:pctHeight>
+            </wp14:sizeRelV>
+          </wp:anchor>
+        </w:drawing>
+      </w:r>
+    </w:p>
+    <w:p>
+      <w:pPr>
+        <w:rPr>
+          <w:b/>
+          <w:bCs/>
+          <w:sz w:val="24"/>
+          <w:szCs w:val="24"/>
+        </w:rPr>
+      </w:pPr>
+    </w:p>
+    <w:p>
+      <w:pPr>
+        <w:rPr>
+          <w:b/>
+          <w:bCs/>
+          <w:sz w:val="24"/>
+          <w:szCs w:val="24"/>
+        </w:rPr>
+      </w:pPr>
+    </w:p>
+    <w:p>
+      <w:pPr>
+        <w:rPr>
+          <w:b/>
+          <w:bCs/>
+          <w:sz w:val="24"/>
+          <w:szCs w:val="24"/>
+        </w:rPr>
+      </w:pPr>
+    </w:p>
+    <w:p>
+      <w:pPr>
+        <w:rPr>
+          <w:b/>
+          <w:bCs/>
+          <w:sz w:val="24"/>
+          <w:szCs w:val="24"/>
+        </w:rPr>
+      </w:pPr>
+    </w:p>
+    <w:p>
+      <w:pPr>
+        <w:rPr>
+          <w:b/>
+          <w:bCs/>
+          <w:sz w:val="24"/>
+          <w:szCs w:val="24"/>
+        </w:rPr>
+      </w:pPr>
+    </w:p>
+    <w:p>
+      <w:pPr>
+        <w:rPr>
+          <w:b/>
+          <w:bCs/>
+          <w:sz w:val="24"/>
+          <w:szCs w:val="24"/>
+        </w:rPr>
+      </w:pPr>
+    </w:p>
     <w:p/>
     <w:sectPr>
       <w:pgSz w:w="11906" w:h="16838"/>
@@ -1256,11 +1966,126 @@
       </w:rPr>
     </w:lvl>
   </w:abstractNum>
+  <w:abstractNum w:abstractNumId="2" w15:restartNumberingAfterBreak="0">
+    <w:nsid w:val="6E6975C4"/>
+    <w:multiLevelType w:val="hybridMultilevel"/>
+    <w:tmpl w:val="F4B8B670"/>
+    <w:lvl w:ilvl="0" w:tplc="D6CA9C8A">
+      <w:numFmt w:val="bullet"/>
+      <w:lvlText w:val="-"/>
+      <w:lvlJc w:val="left"/>
+      <w:pPr>
+        <w:ind w:left="720" w:hanging="360"/>
+      </w:pPr>
+      <w:rPr>
+        <w:rFonts w:ascii="Calibri" w:eastAsiaTheme="minorHAnsi" w:hAnsi="Calibri" w:cs="Calibri" w:hint="default"/>
+      </w:rPr>
+    </w:lvl>
+    <w:lvl w:ilvl="1" w:tplc="08090003" w:tentative="1">
+      <w:start w:val="1"/>
+      <w:numFmt w:val="bullet"/>
+      <w:lvlText w:val="o"/>
+      <w:lvlJc w:val="left"/>
+      <w:pPr>
+        <w:ind w:left="1440" w:hanging="360"/>
+      </w:pPr>
+      <w:rPr>
+        <w:rFonts w:ascii="Courier New" w:hAnsi="Courier New" w:cs="Courier New" w:hint="default"/>
+      </w:rPr>
+    </w:lvl>
+    <w:lvl w:ilvl="2" w:tplc="08090005" w:tentative="1">
+      <w:start w:val="1"/>
+      <w:numFmt w:val="bullet"/>
+      <w:lvlText w:val=""/>
+      <w:lvlJc w:val="left"/>
+      <w:pPr>
+        <w:ind w:left="2160" w:hanging="360"/>
+      </w:pPr>
+      <w:rPr>
+        <w:rFonts w:ascii="Wingdings" w:hAnsi="Wingdings" w:hint="default"/>
+      </w:rPr>
+    </w:lvl>
+    <w:lvl w:ilvl="3" w:tplc="08090001" w:tentative="1">
+      <w:start w:val="1"/>
+      <w:numFmt w:val="bullet"/>
+      <w:lvlText w:val=""/>
+      <w:lvlJc w:val="left"/>
+      <w:pPr>
+        <w:ind w:left="2880" w:hanging="360"/>
+      </w:pPr>
+      <w:rPr>
+        <w:rFonts w:ascii="Symbol" w:hAnsi="Symbol" w:hint="default"/>
+      </w:rPr>
+    </w:lvl>
+    <w:lvl w:ilvl="4" w:tplc="08090003" w:tentative="1">
+      <w:start w:val="1"/>
+      <w:numFmt w:val="bullet"/>
+      <w:lvlText w:val="o"/>
+      <w:lvlJc w:val="left"/>
+      <w:pPr>
+        <w:ind w:left="3600" w:hanging="360"/>
+      </w:pPr>
+      <w:rPr>
+        <w:rFonts w:ascii="Courier New" w:hAnsi="Courier New" w:cs="Courier New" w:hint="default"/>
+      </w:rPr>
+    </w:lvl>
+    <w:lvl w:ilvl="5" w:tplc="08090005" w:tentative="1">
+      <w:start w:val="1"/>
+      <w:numFmt w:val="bullet"/>
+      <w:lvlText w:val=""/>
+      <w:lvlJc w:val="left"/>
+      <w:pPr>
+        <w:ind w:left="4320" w:hanging="360"/>
+      </w:pPr>
+      <w:rPr>
+        <w:rFonts w:ascii="Wingdings" w:hAnsi="Wingdings" w:hint="default"/>
+      </w:rPr>
+    </w:lvl>
+    <w:lvl w:ilvl="6" w:tplc="08090001" w:tentative="1">
+      <w:start w:val="1"/>
+      <w:numFmt w:val="bullet"/>
+      <w:lvlText w:val=""/>
+      <w:lvlJc w:val="left"/>
+      <w:pPr>
+        <w:ind w:left="5040" w:hanging="360"/>
+      </w:pPr>
+      <w:rPr>
+        <w:rFonts w:ascii="Symbol" w:hAnsi="Symbol" w:hint="default"/>
+      </w:rPr>
+    </w:lvl>
+    <w:lvl w:ilvl="7" w:tplc="08090003" w:tentative="1">
+      <w:start w:val="1"/>
+      <w:numFmt w:val="bullet"/>
+      <w:lvlText w:val="o"/>
+      <w:lvlJc w:val="left"/>
+      <w:pPr>
+        <w:ind w:left="5760" w:hanging="360"/>
+      </w:pPr>
+      <w:rPr>
+        <w:rFonts w:ascii="Courier New" w:hAnsi="Courier New" w:cs="Courier New" w:hint="default"/>
+      </w:rPr>
+    </w:lvl>
+    <w:lvl w:ilvl="8" w:tplc="08090005" w:tentative="1">
+      <w:start w:val="1"/>
+      <w:numFmt w:val="bullet"/>
+      <w:lvlText w:val=""/>
+      <w:lvlJc w:val="left"/>
+      <w:pPr>
+        <w:ind w:left="6480" w:hanging="360"/>
+      </w:pPr>
+      <w:rPr>
+        <w:rFonts w:ascii="Wingdings" w:hAnsi="Wingdings" w:hint="default"/>
+      </w:rPr>
+    </w:lvl>
+  </w:abstractNum>
   <w:num w:numId="1">
     <w:abstractNumId w:val="1"/>
   </w:num>
   <w:num w:numId="2">
     <w:abstractNumId w:val="0"/>
+  </w:num>
+  <w:num w:numId="3">
+    <w:abstractNumId w:val="2"/>
   </w:num>
 </w:numbering>
 </file>
@@ -2002,21 +2827,6 @@
 </file>
 
 <file path=customXml/item1.xml><?xml version="1.0" encoding="utf-8"?>
-<p:properties xmlns:p="http://schemas.microsoft.com/office/2006/metadata/properties" xmlns:xsi="http://www.w3.org/2001/XMLSchema-instance" xmlns:pc="http://schemas.microsoft.com/office/infopath/2007/PartnerControls">
-  <documentManagement/>
-</p:properties>
-</file>
-
-<file path=customXml/item2.xml><?xml version="1.0" encoding="utf-8"?>
-<?mso-contentType ?>
-<FormTemplates xmlns="http://schemas.microsoft.com/sharepoint/v3/contenttype/forms">
-  <Display>DocumentLibraryForm</Display>
-  <Edit>DocumentLibraryForm</Edit>
-  <New>DocumentLibraryForm</New>
-</FormTemplates>
-</file>
-
-<file path=customXml/item3.xml><?xml version="1.0" encoding="utf-8"?>
 <ct:contentTypeSchema xmlns:ct="http://schemas.microsoft.com/office/2006/metadata/contentType" xmlns:ma="http://schemas.microsoft.com/office/2006/metadata/properties/metaAttributes" ct:_="" ma:_="" ma:contentTypeName="Document" ma:contentTypeID="0x01010031F598482A5D3A4E8EC9E7A4BA38800C" ma:contentTypeVersion="7" ma:contentTypeDescription="Create a new document." ma:contentTypeScope="" ma:versionID="cb7beccbb83abac5173c04fecdcb266b">
   <xsd:schema xmlns:xsd="http://www.w3.org/2001/XMLSchema" xmlns:xs="http://www.w3.org/2001/XMLSchema" xmlns:p="http://schemas.microsoft.com/office/2006/metadata/properties" xmlns:ns3="4399456f-596e-4555-b479-e6222ada1b66" xmlns:ns4="a6e63050-6104-44f0-86dc-642b04878e9d" targetNamespace="http://schemas.microsoft.com/office/2006/metadata/properties" ma:root="true" ma:fieldsID="cddcd68cb5948ac3c9277f53ac8d5846" ns3:_="" ns4:_="">
     <xsd:import namespace="4399456f-596e-4555-b479-e6222ada1b66"/>
@@ -2201,24 +3011,22 @@
 </ct:contentTypeSchema>
 </file>
 
-<file path=customXml/itemProps1.xml><?xml version="1.0" encoding="utf-8"?>
-<ds:datastoreItem xmlns:ds="http://schemas.openxmlformats.org/officeDocument/2006/customXml" ds:itemID="{83668A9C-4A01-4421-A869-D6A28A40740B}">
-  <ds:schemaRefs>
-    <ds:schemaRef ds:uri="http://schemas.microsoft.com/office/2006/metadata/properties"/>
-    <ds:schemaRef ds:uri="http://schemas.microsoft.com/office/infopath/2007/PartnerControls"/>
-  </ds:schemaRefs>
-</ds:datastoreItem>
+<file path=customXml/item2.xml><?xml version="1.0" encoding="utf-8"?>
+<?mso-contentType ?>
+<FormTemplates xmlns="http://schemas.microsoft.com/sharepoint/v3/contenttype/forms">
+  <Display>DocumentLibraryForm</Display>
+  <Edit>DocumentLibraryForm</Edit>
+  <New>DocumentLibraryForm</New>
+</FormTemplates>
 </file>
 
-<file path=customXml/itemProps2.xml><?xml version="1.0" encoding="utf-8"?>
-<ds:datastoreItem xmlns:ds="http://schemas.openxmlformats.org/officeDocument/2006/customXml" ds:itemID="{39CB853C-3782-4048-9F90-D7CCB926B276}">
-  <ds:schemaRefs>
-    <ds:schemaRef ds:uri="http://schemas.microsoft.com/sharepoint/v3/contenttype/forms"/>
-  </ds:schemaRefs>
-</ds:datastoreItem>
+<file path=customXml/item3.xml><?xml version="1.0" encoding="utf-8"?>
+<p:properties xmlns:p="http://schemas.microsoft.com/office/2006/metadata/properties" xmlns:xsi="http://www.w3.org/2001/XMLSchema-instance" xmlns:pc="http://schemas.microsoft.com/office/infopath/2007/PartnerControls">
+  <documentManagement/>
+</p:properties>
 </file>
 
-<file path=customXml/itemProps3.xml><?xml version="1.0" encoding="utf-8"?>
+<file path=customXml/itemProps1.xml><?xml version="1.0" encoding="utf-8"?>
 <ds:datastoreItem xmlns:ds="http://schemas.openxmlformats.org/officeDocument/2006/customXml" ds:itemID="{7AA970B7-9A62-4B15-85B5-91135BB495A4}">
   <ds:schemaRefs>
     <ds:schemaRef ds:uri="http://schemas.microsoft.com/office/2006/metadata/contentType"/>
@@ -2235,4 +3043,21 @@
     <ds:schemaRef ds:uri="http://schemas.microsoft.com/internal/obd"/>
   </ds:schemaRefs>
 </ds:datastoreItem>
+</file>
+
+<file path=customXml/itemProps2.xml><?xml version="1.0" encoding="utf-8"?>
+<ds:datastoreItem xmlns:ds="http://schemas.openxmlformats.org/officeDocument/2006/customXml" ds:itemID="{39CB853C-3782-4048-9F90-D7CCB926B276}">
+  <ds:schemaRefs>
+    <ds:schemaRef ds:uri="http://schemas.microsoft.com/sharepoint/v3/contenttype/forms"/>
+  </ds:schemaRefs>
+</ds:datastoreItem>
+</file>
+
+<file path=customXml/itemProps3.xml><?xml version="1.0" encoding="utf-8"?>
+<ds:datastoreItem xmlns:ds="http://schemas.openxmlformats.org/officeDocument/2006/customXml" ds:itemID="{83668A9C-4A01-4421-A869-D6A28A40740B}">
+  <ds:schemaRefs>
+    <ds:schemaRef ds:uri="http://schemas.microsoft.com/office/2006/metadata/properties"/>
+    <ds:schemaRef ds:uri="http://schemas.microsoft.com/office/infopath/2007/PartnerControls"/>
+  </ds:schemaRefs>
+</ds:datastoreItem>
 </file>
</xml_diff>